<commit_message>
working on 3rd paragraph of introduction
</commit_message>
<xml_diff>
--- a/Mi Tesis.docx
+++ b/Mi Tesis.docx
@@ -37,16 +37,14 @@
         <w:pStyle w:val="TITULO"/>
       </w:pPr>
       <w:r>
-        <w:t xml:space="preserve">Propuesta de interfaz web para el framework JCLAL para la realizacion de experimentos en el campo del aplendizaje activo y gestion de </w:t>
-      </w:r>
-      <w:r>
-        <w:rPr>
-          <w:lang w:val="es-ES"/>
-        </w:rPr>
-        <w:t>documentación</w:t>
-      </w:r>
-      <w:r>
-        <w:t xml:space="preserve"> del mismo</w:t>
+        <w:rPr>
+          <w:rFonts w:ascii="Museo Sans 500" w:hAnsi="Museo Sans 500" w:cs="Museo Sans 500"/>
+          <w:b/>
+          <w:bCs/>
+          <w:color w:val="192045"/>
+          <w:lang w:val="es-ES_tradnl" w:eastAsia="es-ES_tradnl"/>
+        </w:rPr>
+        <w:t>Aplicación web para la realización de experimentos de forma colaborativa en el framework JCLAL</w:t>
       </w:r>
     </w:p>
     <w:p>
@@ -461,6 +459,22 @@
     </w:p>
     <w:p>
       <w:pPr>
+        <w:pStyle w:val="texto"/>
+        <w:rPr>
+          <w:lang w:val="es-MX" w:eastAsia="en-US"/>
+        </w:rPr>
+      </w:pPr>
+    </w:p>
+    <w:p>
+      <w:pPr>
+        <w:pStyle w:val="texto"/>
+        <w:rPr>
+          <w:lang w:val="es-MX" w:eastAsia="en-US"/>
+        </w:rPr>
+      </w:pPr>
+    </w:p>
+    <w:p>
+      <w:pPr>
         <w:pStyle w:val="resaltado"/>
         <w:rPr>
           <w:sz w:val="22"/>
@@ -549,6 +563,7 @@
         <w:rPr>
           <w:b/>
         </w:rPr>
+        <w:lastRenderedPageBreak/>
         <w:t>DEDICATORIA</w:t>
       </w:r>
     </w:p>
@@ -570,6 +585,31 @@
       <w:r>
         <w:t>. A mi familia, por creer siempre en mí.</w:t>
       </w:r>
+    </w:p>
+    <w:p>
+      <w:pPr>
+        <w:pStyle w:val="texto"/>
+      </w:pPr>
+    </w:p>
+    <w:p>
+      <w:pPr>
+        <w:pStyle w:val="texto"/>
+      </w:pPr>
+    </w:p>
+    <w:p>
+      <w:pPr>
+        <w:pStyle w:val="texto"/>
+      </w:pPr>
+    </w:p>
+    <w:p>
+      <w:pPr>
+        <w:pStyle w:val="texto"/>
+      </w:pPr>
+    </w:p>
+    <w:p>
+      <w:pPr>
+        <w:pStyle w:val="texto"/>
+      </w:pPr>
     </w:p>
     <w:p>
       <w:pPr>
@@ -696,6 +736,7 @@
           <w:rFonts w:ascii="Museo Sans 900" w:hAnsi="Museo Sans 900"/>
           <w:b/>
         </w:rPr>
+        <w:lastRenderedPageBreak/>
         <w:t>AGRADECIMIENTOS</w:t>
       </w:r>
     </w:p>
@@ -707,46 +748,27 @@
     <w:p>
       <w:pPr>
         <w:pStyle w:val="cita"/>
-        <w:spacing w:before="0" w:after="0"/>
-        <w:rPr>
-          <w:sz w:val="20"/>
-        </w:rPr>
-      </w:pPr>
-      <w:r>
-        <w:rPr>
-          <w:sz w:val="20"/>
-        </w:rPr>
+      </w:pPr>
+      <w:r>
         <w:t>Toda obra humana tiene muchas personas que la han alentado, este es el caso y aunque solo mencionaré a los más representativos, en mi agradecimiento hay lugar para todos.</w:t>
       </w:r>
     </w:p>
     <w:p>
       <w:pPr>
         <w:pStyle w:val="cita"/>
-        <w:spacing w:before="0" w:after="0"/>
-        <w:rPr>
-          <w:sz w:val="20"/>
-        </w:rPr>
       </w:pPr>
     </w:p>
     <w:p>
       <w:pPr>
         <w:pStyle w:val="cita"/>
-        <w:spacing w:before="0" w:after="0"/>
-        <w:rPr>
-          <w:sz w:val="20"/>
-        </w:rPr>
-      </w:pPr>
-      <w:r>
-        <w:rPr>
-          <w:sz w:val="20"/>
-        </w:rPr>
+      </w:pPr>
+      <w:r>
         <w:t xml:space="preserve">Quisiera agradecer a mis padres, por estar siempre ahí para mí, </w:t>
       </w:r>
     </w:p>
     <w:p>
       <w:pPr>
         <w:pStyle w:val="textoagradecimientos"/>
-        <w:spacing w:before="0" w:after="0"/>
       </w:pPr>
       <w:r>
         <w:t>entregándome todo sin pedir nada a cambio.</w:t>
@@ -755,171 +777,92 @@
     <w:p>
       <w:pPr>
         <w:pStyle w:val="cita"/>
-        <w:spacing w:before="0" w:after="0"/>
-        <w:rPr>
-          <w:sz w:val="20"/>
-        </w:rPr>
       </w:pPr>
     </w:p>
     <w:p>
       <w:pPr>
         <w:pStyle w:val="cita"/>
-        <w:spacing w:before="0" w:after="0"/>
-        <w:rPr>
-          <w:sz w:val="20"/>
-        </w:rPr>
-      </w:pPr>
-      <w:r>
-        <w:rPr>
-          <w:sz w:val="20"/>
-        </w:rPr>
+      </w:pPr>
+      <w:r>
         <w:t>A mi familia, por el optimismo, el ánimo, la perseverancia y apoyo constante.</w:t>
       </w:r>
     </w:p>
     <w:p>
       <w:pPr>
         <w:pStyle w:val="cita"/>
-        <w:spacing w:before="0" w:after="0"/>
-        <w:rPr>
-          <w:sz w:val="20"/>
-        </w:rPr>
       </w:pPr>
     </w:p>
     <w:p>
       <w:pPr>
         <w:pStyle w:val="cita"/>
-        <w:spacing w:before="0" w:after="0"/>
-        <w:rPr>
-          <w:sz w:val="20"/>
-        </w:rPr>
-      </w:pPr>
-      <w:r>
-        <w:rPr>
-          <w:sz w:val="20"/>
-        </w:rPr>
+      </w:pPr>
+      <w:r>
         <w:t xml:space="preserve">A mi </w:t>
       </w:r>
       <w:r>
-        <w:rPr>
-          <w:sz w:val="20"/>
-        </w:rPr>
         <w:t>esposa</w:t>
       </w:r>
       <w:r>
-        <w:rPr>
-          <w:sz w:val="20"/>
-        </w:rPr>
         <w:t>, por su compañía y dedicación en todo este tiempo.</w:t>
       </w:r>
     </w:p>
     <w:p>
       <w:pPr>
         <w:pStyle w:val="cita"/>
-        <w:spacing w:before="0" w:after="0"/>
-        <w:rPr>
-          <w:sz w:val="20"/>
-        </w:rPr>
       </w:pPr>
     </w:p>
     <w:p>
       <w:pPr>
         <w:pStyle w:val="cita"/>
-        <w:spacing w:before="0" w:after="0"/>
-        <w:rPr>
-          <w:sz w:val="20"/>
-        </w:rPr>
-      </w:pPr>
-      <w:r>
-        <w:rPr>
-          <w:sz w:val="20"/>
-        </w:rPr>
+      </w:pPr>
+      <w:r>
         <w:t>A mis amistades, en especial a Yanet (IPVCE), Lynnette, Yesenia, Irene, Lisbet, Manuel, Roger e Ignabel, por sus consejos, alientos y alegrías compartidas en todo este trayecto.</w:t>
       </w:r>
     </w:p>
     <w:p>
       <w:pPr>
         <w:pStyle w:val="texto"/>
-        <w:spacing w:before="0" w:after="0"/>
-        <w:rPr>
-          <w:sz w:val="20"/>
-        </w:rPr>
       </w:pPr>
     </w:p>
     <w:p>
       <w:pPr>
         <w:pStyle w:val="cita"/>
-        <w:spacing w:before="0" w:after="0"/>
-        <w:rPr>
-          <w:sz w:val="20"/>
-        </w:rPr>
-      </w:pPr>
-      <w:r>
-        <w:rPr>
-          <w:sz w:val="20"/>
-        </w:rPr>
+      </w:pPr>
+      <w:r>
         <w:t>A la tutora, por hacer un espacio en su limitado tiempo y brindarme su asesoría, por su confianza, por compartir sus conocimientos y experiencia en el desarrollo de este trabajo.</w:t>
       </w:r>
     </w:p>
     <w:p>
       <w:pPr>
         <w:pStyle w:val="texto"/>
-        <w:spacing w:before="0" w:after="0"/>
-        <w:rPr>
-          <w:sz w:val="20"/>
-        </w:rPr>
       </w:pPr>
     </w:p>
     <w:p>
       <w:pPr>
         <w:pStyle w:val="cita"/>
-        <w:spacing w:before="0" w:after="0"/>
-        <w:rPr>
-          <w:sz w:val="20"/>
-        </w:rPr>
-      </w:pPr>
-      <w:r>
-        <w:rPr>
-          <w:sz w:val="20"/>
-        </w:rPr>
+      </w:pPr>
+      <w:r>
         <w:t xml:space="preserve">Al colectivo de profesores del departamento de Ingeniería Industrial, por contribuir con sus conocimientos en mi formación profesional, por su exigencia y profesionalidad. </w:t>
       </w:r>
     </w:p>
     <w:p>
       <w:pPr>
         <w:pStyle w:val="texto"/>
-        <w:spacing w:before="0" w:after="0"/>
-        <w:rPr>
-          <w:sz w:val="20"/>
-        </w:rPr>
       </w:pPr>
     </w:p>
     <w:p>
       <w:pPr>
         <w:pStyle w:val="cita"/>
-        <w:spacing w:before="0" w:after="0"/>
-        <w:rPr>
-          <w:sz w:val="20"/>
-        </w:rPr>
-      </w:pPr>
-      <w:r>
-        <w:rPr>
-          <w:sz w:val="20"/>
-        </w:rPr>
+      </w:pPr>
+      <w:r>
         <w:t>A los que de una forma u otra me han alentado en este camino.</w:t>
       </w:r>
     </w:p>
     <w:p>
       <w:pPr>
         <w:pStyle w:val="cita"/>
-        <w:spacing w:before="0" w:after="0"/>
-        <w:rPr>
-          <w:sz w:val="20"/>
-        </w:rPr>
-      </w:pPr>
-      <w:r>
-        <w:rPr>
-          <w:sz w:val="20"/>
-        </w:rPr>
+      </w:pPr>
+      <w:r>
         <w:t>A todos, GRACIAS</w:t>
       </w:r>
     </w:p>
@@ -981,8 +924,6 @@
           <w:szCs w:val="22"/>
         </w:rPr>
       </w:pPr>
-      <w:bookmarkStart w:id="2" w:name="_GoBack"/>
-      <w:bookmarkEnd w:id="2"/>
     </w:p>
     <w:p>
       <w:pPr>
@@ -1018,35 +959,52 @@
     <w:p>
       <w:pPr>
         <w:pStyle w:val="texto"/>
-        <w:jc w:val="both"/>
-      </w:pPr>
-      <w:r>
-        <w:t xml:space="preserve">La Universidad de Holguín satisface necesidades de formación integral y continua de profesionales en las ciencias exactas, económicas, técnicas, pedagógicas, agropecuarias, jurídicas, de la cultura física y el deporte, sociales y humanísticas, aporta resultados científico técnicos relevantes y de la extensión de su accionar hacia la comunidad local, nacional e internacional con alto impacto económico y social. </w:t>
-      </w:r>
-    </w:p>
-    <w:p>
-      <w:pPr>
-        <w:pStyle w:val="cita"/>
-        <w:jc w:val="both"/>
-      </w:pPr>
-    </w:p>
-    <w:p>
-      <w:pPr>
-        <w:pStyle w:val="cita"/>
-        <w:jc w:val="both"/>
-      </w:pPr>
-      <w:r>
-        <w:rPr>
-          <w:rStyle w:val="citaCar"/>
-          <w:rFonts w:ascii="Arial" w:hAnsi="Arial"/>
-          <w:i/>
-          <w:sz w:val="24"/>
-        </w:rPr>
-        <w:t>Para ello cuenta con un claustro competente, y de reconocido prestigio orientado a la calidad y a la integración de sus procesos, que asumen su compromiso con el proyecto socialista cubano</w:t>
-      </w:r>
-      <w:r>
-        <w:t>.</w:t>
-      </w:r>
+      </w:pPr>
+    </w:p>
+    <w:p>
+      <w:pPr>
+        <w:pStyle w:val="texto"/>
+      </w:pPr>
+    </w:p>
+    <w:p>
+      <w:pPr>
+        <w:pStyle w:val="texto"/>
+      </w:pPr>
+    </w:p>
+    <w:p>
+      <w:pPr>
+        <w:pStyle w:val="texto"/>
+      </w:pPr>
+    </w:p>
+    <w:p>
+      <w:pPr>
+        <w:pStyle w:val="texto"/>
+      </w:pPr>
+    </w:p>
+    <w:p>
+      <w:pPr>
+        <w:pStyle w:val="texto"/>
+      </w:pPr>
+    </w:p>
+    <w:p>
+      <w:pPr>
+        <w:pStyle w:val="texto"/>
+      </w:pPr>
+    </w:p>
+    <w:p>
+      <w:pPr>
+        <w:pStyle w:val="texto"/>
+      </w:pPr>
+    </w:p>
+    <w:p>
+      <w:pPr>
+        <w:pStyle w:val="texto"/>
+      </w:pPr>
+    </w:p>
+    <w:p>
+      <w:pPr>
+        <w:pStyle w:val="texto"/>
+      </w:pPr>
     </w:p>
     <w:p>
       <w:pPr>
@@ -1120,6 +1078,15 @@
     </w:p>
     <w:sdt>
       <w:sdtPr>
+        <w:rPr>
+          <w:rFonts w:ascii="Calibri" w:hAnsi="Calibri"/>
+          <w:b/>
+          <w:bCs/>
+          <w:color w:val="auto"/>
+          <w:sz w:val="22"/>
+          <w:szCs w:val="22"/>
+          <w:lang w:val="es-MX"/>
+        </w:rPr>
         <w:id w:val="-1605719489"/>
         <w:docPartObj>
           <w:docPartGallery w:val="Table of Contents"/>
@@ -1128,20 +1095,24 @@
       </w:sdtPr>
       <w:sdtEndPr>
         <w:rPr>
-          <w:rFonts w:ascii="Calibri" w:eastAsia="Calibri" w:hAnsi="Calibri" w:cs="Times New Roman"/>
+          <w:b w:val="0"/>
+          <w:bCs w:val="0"/>
           <w:noProof/>
-          <w:color w:val="auto"/>
-          <w:sz w:val="22"/>
-          <w:szCs w:val="22"/>
-          <w:lang w:val="es-MX" w:eastAsia="en-US"/>
+          <w:lang w:val="es-ES"/>
         </w:rPr>
       </w:sdtEndPr>
       <w:sdtContent>
         <w:p>
           <w:pPr>
-            <w:pStyle w:val="TtuloTDC"/>
+            <w:pStyle w:val="Subttulo1"/>
+            <w:rPr>
+              <w:rStyle w:val="SUBTITULOTESISCar"/>
+            </w:rPr>
           </w:pPr>
           <w:r>
+            <w:rPr>
+              <w:rStyle w:val="SUBTITULOTESISCar"/>
+            </w:rPr>
             <w:t>Tabla de contenido</w:t>
           </w:r>
         </w:p>
@@ -1152,33 +1123,42 @@
               <w:tab w:val="right" w:leader="dot" w:pos="9111"/>
             </w:tabs>
             <w:rPr>
-              <w:rFonts w:eastAsiaTheme="minorEastAsia" w:cstheme="minorBidi"/>
+              <w:rFonts w:asciiTheme="minorHAnsi" w:eastAsiaTheme="minorEastAsia" w:hAnsiTheme="minorHAnsi" w:cstheme="minorBidi"/>
               <w:b w:val="0"/>
               <w:bCs w:val="0"/>
-              <w:i w:val="0"/>
               <w:iCs w:val="0"/>
               <w:noProof/>
-              <w:lang w:val="es-ES" w:eastAsia="es-ES_tradnl"/>
+              <w:lang w:eastAsia="es-ES_tradnl"/>
             </w:rPr>
           </w:pPr>
           <w:r>
             <w:rPr>
+              <w:rFonts w:asciiTheme="minorHAnsi" w:hAnsiTheme="minorHAnsi"/>
               <w:b w:val="0"/>
               <w:bCs w:val="0"/>
+              <w:i/>
             </w:rPr>
             <w:fldChar w:fldCharType="begin"/>
           </w:r>
           <w:r>
-            <w:instrText>TOC \o "1-3" \h \z \u</w:instrText>
+            <w:rPr>
+              <w:rFonts w:asciiTheme="minorHAnsi" w:hAnsiTheme="minorHAnsi"/>
+              <w:b w:val="0"/>
+              <w:bCs w:val="0"/>
+              <w:i/>
+            </w:rPr>
+            <w:instrText xml:space="preserve"> TOC \o "1-3" \h \z \u </w:instrText>
           </w:r>
           <w:r>
             <w:rPr>
+              <w:rFonts w:asciiTheme="minorHAnsi" w:hAnsiTheme="minorHAnsi"/>
               <w:b w:val="0"/>
               <w:bCs w:val="0"/>
+              <w:i/>
             </w:rPr>
             <w:fldChar w:fldCharType="separate"/>
           </w:r>
-          <w:hyperlink w:anchor="_Toc521177511" w:history="1">
+          <w:hyperlink w:anchor="_Toc522189431" w:history="1">
             <w:r>
               <w:rPr>
                 <w:rStyle w:val="Hipervnculo"/>
@@ -1205,7 +1185,7 @@
                 <w:noProof/>
                 <w:webHidden/>
               </w:rPr>
-              <w:instrText xml:space="preserve"> PAGEREF _Toc521177511 \h </w:instrText>
+              <w:instrText xml:space="preserve"> PAGEREF _Toc522189431 \h </w:instrText>
             </w:r>
             <w:r>
               <w:rPr>
@@ -1239,9 +1219,12 @@
         <w:p>
           <w:r>
             <w:rPr>
+              <w:rFonts w:asciiTheme="minorHAnsi" w:hAnsiTheme="minorHAnsi" w:cstheme="minorHAnsi"/>
               <w:b/>
               <w:bCs/>
-              <w:noProof/>
+              <w:i/>
+              <w:sz w:val="24"/>
+              <w:szCs w:val="24"/>
             </w:rPr>
             <w:fldChar w:fldCharType="end"/>
           </w:r>
@@ -1251,170 +1234,255 @@
     <w:p>
       <w:pPr>
         <w:pStyle w:val="cita"/>
-        <w:jc w:val="both"/>
-      </w:pPr>
-    </w:p>
-    <w:p>
-      <w:pPr>
-        <w:pStyle w:val="texto"/>
-        <w:jc w:val="center"/>
-      </w:pPr>
-    </w:p>
-    <w:p>
-      <w:pPr>
-        <w:pStyle w:val="texto"/>
-        <w:jc w:val="center"/>
-      </w:pPr>
-    </w:p>
-    <w:p>
-      <w:pPr>
-        <w:pStyle w:val="texto"/>
-        <w:jc w:val="center"/>
-      </w:pPr>
-    </w:p>
-    <w:p>
-      <w:pPr>
-        <w:pStyle w:val="texto"/>
-        <w:jc w:val="center"/>
-      </w:pPr>
-    </w:p>
-    <w:p>
-      <w:pPr>
-        <w:pStyle w:val="texto"/>
-        <w:jc w:val="center"/>
-      </w:pPr>
-    </w:p>
-    <w:p>
-      <w:pPr>
-        <w:pStyle w:val="texto"/>
-        <w:jc w:val="center"/>
-      </w:pPr>
-    </w:p>
-    <w:p>
-      <w:pPr>
-        <w:pStyle w:val="texto"/>
-        <w:jc w:val="center"/>
-      </w:pPr>
-    </w:p>
-    <w:p>
-      <w:pPr>
-        <w:pStyle w:val="texto"/>
-        <w:jc w:val="center"/>
-      </w:pPr>
-    </w:p>
-    <w:p>
-      <w:pPr>
-        <w:pStyle w:val="texto"/>
-        <w:jc w:val="center"/>
-      </w:pPr>
-    </w:p>
-    <w:p>
-      <w:pPr>
-        <w:pStyle w:val="texto"/>
-        <w:jc w:val="center"/>
-      </w:pPr>
-    </w:p>
-    <w:p>
-      <w:pPr>
-        <w:pStyle w:val="texto"/>
-        <w:jc w:val="center"/>
-      </w:pPr>
-    </w:p>
-    <w:p>
-      <w:pPr>
-        <w:pStyle w:val="texto"/>
-        <w:jc w:val="center"/>
-      </w:pPr>
-    </w:p>
-    <w:p>
-      <w:pPr>
-        <w:pStyle w:val="texto"/>
-        <w:jc w:val="center"/>
-      </w:pPr>
-    </w:p>
-    <w:p>
-      <w:pPr>
-        <w:pStyle w:val="texto"/>
-        <w:jc w:val="center"/>
-      </w:pPr>
-    </w:p>
-    <w:p>
-      <w:pPr>
-        <w:pStyle w:val="texto"/>
-        <w:jc w:val="center"/>
-      </w:pPr>
-    </w:p>
-    <w:p>
-      <w:pPr>
-        <w:pStyle w:val="texto"/>
-        <w:jc w:val="center"/>
-      </w:pPr>
-    </w:p>
-    <w:p>
-      <w:pPr>
-        <w:pStyle w:val="texto"/>
-        <w:jc w:val="center"/>
-      </w:pPr>
-    </w:p>
-    <w:p>
-      <w:pPr>
-        <w:pStyle w:val="texto"/>
-        <w:jc w:val="left"/>
+      </w:pPr>
+    </w:p>
+    <w:p>
+      <w:pPr>
+        <w:pStyle w:val="texto"/>
+      </w:pPr>
+    </w:p>
+    <w:p>
+      <w:pPr>
+        <w:pStyle w:val="texto"/>
+      </w:pPr>
+    </w:p>
+    <w:p>
+      <w:pPr>
+        <w:pStyle w:val="texto"/>
+      </w:pPr>
+    </w:p>
+    <w:p>
+      <w:pPr>
+        <w:pStyle w:val="texto"/>
+      </w:pPr>
+    </w:p>
+    <w:p>
+      <w:pPr>
+        <w:pStyle w:val="texto"/>
+      </w:pPr>
+    </w:p>
+    <w:p>
+      <w:pPr>
+        <w:pStyle w:val="texto"/>
+      </w:pPr>
+    </w:p>
+    <w:p>
+      <w:pPr>
+        <w:pStyle w:val="texto"/>
+      </w:pPr>
+    </w:p>
+    <w:p>
+      <w:pPr>
+        <w:pStyle w:val="texto"/>
+      </w:pPr>
+    </w:p>
+    <w:p>
+      <w:pPr>
+        <w:pStyle w:val="texto"/>
+      </w:pPr>
+    </w:p>
+    <w:p>
+      <w:pPr>
+        <w:pStyle w:val="texto"/>
+      </w:pPr>
+    </w:p>
+    <w:p>
+      <w:pPr>
+        <w:pStyle w:val="texto"/>
+      </w:pPr>
+    </w:p>
+    <w:p>
+      <w:pPr>
+        <w:pStyle w:val="texto"/>
+      </w:pPr>
+    </w:p>
+    <w:p>
+      <w:pPr>
+        <w:pStyle w:val="texto"/>
+      </w:pPr>
+    </w:p>
+    <w:p>
+      <w:pPr>
+        <w:pStyle w:val="texto"/>
+      </w:pPr>
+    </w:p>
+    <w:p>
+      <w:pPr>
+        <w:pStyle w:val="texto"/>
+      </w:pPr>
+    </w:p>
+    <w:p>
+      <w:pPr>
+        <w:pStyle w:val="texto"/>
+      </w:pPr>
+    </w:p>
+    <w:p>
+      <w:pPr>
+        <w:pStyle w:val="texto"/>
+      </w:pPr>
+    </w:p>
+    <w:p>
+      <w:pPr>
+        <w:pStyle w:val="texto"/>
+      </w:pPr>
+    </w:p>
+    <w:p>
+      <w:pPr>
+        <w:pStyle w:val="texto"/>
+      </w:pPr>
+    </w:p>
+    <w:p>
+      <w:pPr>
+        <w:pStyle w:val="texto"/>
+      </w:pPr>
+    </w:p>
+    <w:p>
+      <w:pPr>
+        <w:pStyle w:val="texto"/>
+      </w:pPr>
+    </w:p>
+    <w:p>
+      <w:pPr>
+        <w:pStyle w:val="texto"/>
+      </w:pPr>
+    </w:p>
+    <w:p>
+      <w:pPr>
+        <w:pStyle w:val="texto"/>
       </w:pPr>
     </w:p>
     <w:p>
       <w:pPr>
         <w:pStyle w:val="Ttulo1"/>
       </w:pPr>
-      <w:bookmarkStart w:id="3" w:name="_Toc521177511"/>
+      <w:bookmarkStart w:id="2" w:name="_Toc522189431"/>
       <w:r>
         <w:lastRenderedPageBreak/>
         <w:t>Introduccion</w:t>
       </w:r>
+      <w:bookmarkEnd w:id="2"/>
+    </w:p>
+    <w:p>
+      <w:pPr>
+        <w:autoSpaceDE w:val="0"/>
+        <w:autoSpaceDN w:val="0"/>
+        <w:adjustRightInd w:val="0"/>
+        <w:jc w:val="both"/>
+        <w:rPr>
+          <w:rFonts w:ascii="Museo Sans 100" w:hAnsi="Museo Sans 100" w:cs="Museo Sans 100"/>
+          <w:color w:val="000000"/>
+          <w:lang w:val="es-ES_tradnl" w:eastAsia="es-ES_tradnl"/>
+        </w:rPr>
+      </w:pPr>
+      <w:r>
+        <w:rPr>
+          <w:rFonts w:ascii="Museo Sans 100" w:hAnsi="Museo Sans 100" w:cs="Museo Sans 100"/>
+          <w:color w:val="000000"/>
+          <w:lang w:val="es-ES_tradnl" w:eastAsia="es-ES_tradnl"/>
+        </w:rPr>
+        <w:t>La Inteligencia Artificial (IA por sus siglas en español) es actualmente una de las tecnologías con más rápido nivel de desarrollo, su implementación está cambiando el mundo en casi todos los sectores. La capacidad de optimizar y automatizar decisiones en tiempo real está permitiendo una mejora radical en todos los ámbitos.</w:t>
+      </w:r>
+    </w:p>
+    <w:p>
+      <w:pPr>
+        <w:pStyle w:val="texto"/>
+        <w:jc w:val="both"/>
+      </w:pPr>
+      <w:r>
+        <w:t xml:space="preserve">Aunque </w:t>
+      </w:r>
+      <w:r>
+        <w:t>sus</w:t>
+      </w:r>
+      <w:r>
+        <w:t xml:space="preserve"> conceptos básicos fueron planteados desde </w:t>
+      </w:r>
+      <w:r>
+        <w:t>mediados</w:t>
+      </w:r>
+      <w:r>
+        <w:t xml:space="preserve"> el siglo pasado por Alan Turing</w:t>
+      </w:r>
+      <w:r>
+        <w:rPr>
+          <w:rStyle w:val="Refdenotaalpie"/>
+        </w:rPr>
+        <w:footnoteReference w:id="1"/>
+      </w:r>
+      <w:r>
+        <w:t xml:space="preserve"> </w:t>
+      </w:r>
+      <w:r>
+        <w:t xml:space="preserve">no fue hasta finales del mismo que se produjeron avances significativos como </w:t>
+      </w:r>
+      <w:r>
+        <w:t xml:space="preserve">el que propuso </w:t>
+      </w:r>
+      <w:r>
+        <w:t xml:space="preserve">la empresa IBM con </w:t>
+      </w:r>
+      <w:r>
+        <w:t xml:space="preserve">un algoritmo que corría en </w:t>
+      </w:r>
+      <w:r>
+        <w:t>la supercomputadora</w:t>
+      </w:r>
+      <w:r>
+        <w:t xml:space="preserve"> </w:t>
+      </w:r>
+      <w:r>
+        <w:t>DeepBlue que fue capaz de batir a Kasparov</w:t>
+      </w:r>
+      <w:r>
+        <w:rPr>
+          <w:rStyle w:val="Refdenotaalpie"/>
+        </w:rPr>
+        <w:footnoteReference w:id="2"/>
+      </w:r>
+      <w:r>
+        <w:t xml:space="preserve"> en una partida de ajedrez</w:t>
+      </w:r>
+      <w:r>
+        <w:t xml:space="preserve">. En el presente siglo otras importantes compañías como Apple, Google y Microsoft se han volcado de lleno en la investigación y desarrollo de sistemas que integren tecnologías de </w:t>
+      </w:r>
+      <w:r>
+        <w:t xml:space="preserve">IA. A partir del 2011 se ha producido un avance vertiginoso </w:t>
+      </w:r>
+      <w:r>
+        <w:t>en este campo</w:t>
+      </w:r>
+      <w:r>
+        <w:t xml:space="preserve"> surgiendo una inmensa variedad de herramientas y</w:t>
+      </w:r>
+      <w:r>
+        <w:t xml:space="preserve"> aplica</w:t>
+      </w:r>
+      <w:r>
+        <w:t>ciones.</w:t>
+      </w:r>
+    </w:p>
+    <w:p>
+      <w:pPr>
+        <w:pStyle w:val="texto"/>
+        <w:jc w:val="both"/>
+      </w:pPr>
+      <w:r>
+        <w:t xml:space="preserve">EL estudio de la IA se divide en varias ramas dentro de las que se encuentra el Aprendizaje Automático (Machine Learning, ML, por sus siglas en inglés) en la que se incluye el desarrollo de algoritmos y técnicas </w:t>
+      </w:r>
+      <w:r>
+        <w:t>que permitan al sistema aprender de forma automática basado en análisis de casos que generen experiencia previa</w:t>
+      </w:r>
+      <w:r>
+        <w:t xml:space="preserve">. </w:t>
+      </w:r>
+      <w:bookmarkStart w:id="3" w:name="_GoBack"/>
       <w:bookmarkEnd w:id="3"/>
     </w:p>
-    <w:p/>
-    <w:p/>
-    <w:p/>
-    <w:p/>
-    <w:p/>
-    <w:p/>
-    <w:p/>
-    <w:p/>
-    <w:p/>
-    <w:p/>
-    <w:p/>
-    <w:p/>
-    <w:p/>
-    <w:p/>
-    <w:p/>
-    <w:p/>
-    <w:p/>
-    <w:p/>
-    <w:p/>
-    <w:p/>
-    <w:p/>
-    <w:p/>
-    <w:p/>
-    <w:p/>
-    <w:p/>
-    <w:p/>
-    <w:p/>
-    <w:p/>
-    <w:p>
-      <w:r>
-        <w:lastRenderedPageBreak/>
-        <w:t>﻿</w:t>
-      </w:r>
-      <w:r>
-        <w:rPr>
-          <w:rStyle w:val="Ttulo1Car"/>
-        </w:rPr>
-        <w:t>Capitulo 1: ﻿FUNDAMENTOS TEÓRICOS PARA EL DESARROLLO</w:t>
-      </w:r>
-      <w:r>
-        <w:t xml:space="preserve"> </w:t>
-      </w:r>
+    <w:p>
+      <w:pPr>
+        <w:pStyle w:val="texto"/>
+        <w:jc w:val="both"/>
+      </w:pPr>
     </w:p>
     <w:sectPr>
       <w:headerReference w:type="first" r:id="rId11"/>
@@ -1609,7 +1677,6 @@
                               <w:color w:val="212D57"/>
                               <w:sz w:val="16"/>
                               <w:szCs w:val="16"/>
-                              <w:lang w:val="es-ES"/>
                             </w:rPr>
                             <w:t>TÍTULO DEL DOCUMENTO</w:t>
                           </w:r>
@@ -1655,7 +1722,6 @@
                         <w:color w:val="212D57"/>
                         <w:sz w:val="16"/>
                         <w:szCs w:val="16"/>
-                        <w:lang w:val="es-ES"/>
                       </w:rPr>
                       <w:t>TÍTULO DEL DOCUMENTO</w:t>
                     </w:r>
@@ -1909,6 +1975,47 @@
       </w:pPr>
       <w:r>
         <w:continuationSeparator/>
+      </w:r>
+    </w:p>
+  </w:footnote>
+  <w:footnote w:id="1">
+    <w:p>
+      <w:pPr>
+        <w:pStyle w:val="Textonotapie"/>
+      </w:pPr>
+      <w:r>
+        <w:rPr>
+          <w:rStyle w:val="Refdenotaalpie"/>
+        </w:rPr>
+        <w:footnoteRef/>
+      </w:r>
+      <w:r>
+        <w:t xml:space="preserve"> </w:t>
+      </w:r>
+      <w:r>
+        <w:t>Considerado</w:t>
+      </w:r>
+      <w:r>
+        <w:t xml:space="preserve"> uno de los padres de la ciencia de la computación y precursor de la informática moderna</w:t>
+      </w:r>
+    </w:p>
+  </w:footnote>
+  <w:footnote w:id="2">
+    <w:p>
+      <w:pPr>
+        <w:pStyle w:val="Textonotapie"/>
+      </w:pPr>
+      <w:r>
+        <w:rPr>
+          <w:rStyle w:val="Refdenotaalpie"/>
+        </w:rPr>
+        <w:footnoteRef/>
+      </w:r>
+      <w:r>
+        <w:t xml:space="preserve"> </w:t>
+      </w:r>
+      <w:r>
+        <w:t>Gary Kasparov es uno de los maestros ajedrecistas mas prolíferos de la historia del deporte</w:t>
       </w:r>
     </w:p>
   </w:footnote>
@@ -3013,7 +3120,7 @@
     <w:rPr>
       <w:sz w:val="22"/>
       <w:szCs w:val="22"/>
-      <w:lang w:val="es-MX" w:eastAsia="en-US"/>
+      <w:lang w:val="es-ES" w:eastAsia="en-US"/>
     </w:rPr>
   </w:style>
   <w:style w:type="paragraph" w:styleId="Ttulo1">
@@ -3034,6 +3141,74 @@
       <w:color w:val="2F5496" w:themeColor="accent1" w:themeShade="BF"/>
       <w:sz w:val="32"/>
       <w:szCs w:val="32"/>
+    </w:rPr>
+  </w:style>
+  <w:style w:type="paragraph" w:styleId="Ttulo2">
+    <w:name w:val="heading 2"/>
+    <w:basedOn w:val="Normal"/>
+    <w:next w:val="Normal"/>
+    <w:link w:val="Ttulo2Car"/>
+    <w:uiPriority w:val="9"/>
+    <w:semiHidden/>
+    <w:unhideWhenUsed/>
+    <w:rsid w:val="00A875F9"/>
+    <w:pPr>
+      <w:keepNext/>
+      <w:keepLines/>
+      <w:spacing w:before="40" w:after="0"/>
+      <w:outlineLvl w:val="1"/>
+    </w:pPr>
+    <w:rPr>
+      <w:rFonts w:asciiTheme="majorHAnsi" w:eastAsiaTheme="majorEastAsia" w:hAnsiTheme="majorHAnsi" w:cstheme="majorBidi"/>
+      <w:color w:val="2F5496" w:themeColor="accent1" w:themeShade="BF"/>
+      <w:sz w:val="26"/>
+      <w:szCs w:val="26"/>
+    </w:rPr>
+  </w:style>
+  <w:style w:type="paragraph" w:styleId="Ttulo3">
+    <w:name w:val="heading 3"/>
+    <w:basedOn w:val="Normal"/>
+    <w:next w:val="Normal"/>
+    <w:link w:val="Ttulo3Car"/>
+    <w:uiPriority w:val="9"/>
+    <w:semiHidden/>
+    <w:unhideWhenUsed/>
+    <w:qFormat/>
+    <w:rsid w:val="00A875F9"/>
+    <w:pPr>
+      <w:keepNext/>
+      <w:keepLines/>
+      <w:spacing w:before="40" w:after="0"/>
+      <w:outlineLvl w:val="2"/>
+    </w:pPr>
+    <w:rPr>
+      <w:rFonts w:asciiTheme="majorHAnsi" w:eastAsiaTheme="majorEastAsia" w:hAnsiTheme="majorHAnsi" w:cstheme="majorBidi"/>
+      <w:color w:val="1F3763" w:themeColor="accent1" w:themeShade="7F"/>
+      <w:sz w:val="24"/>
+      <w:szCs w:val="24"/>
+    </w:rPr>
+  </w:style>
+  <w:style w:type="paragraph" w:styleId="Ttulo4">
+    <w:name w:val="heading 4"/>
+    <w:basedOn w:val="Normal"/>
+    <w:next w:val="Normal"/>
+    <w:link w:val="Ttulo4Car"/>
+    <w:uiPriority w:val="9"/>
+    <w:semiHidden/>
+    <w:unhideWhenUsed/>
+    <w:qFormat/>
+    <w:rsid w:val="00A875F9"/>
+    <w:pPr>
+      <w:keepNext/>
+      <w:keepLines/>
+      <w:spacing w:before="40" w:after="0"/>
+      <w:outlineLvl w:val="3"/>
+    </w:pPr>
+    <w:rPr>
+      <w:rFonts w:asciiTheme="majorHAnsi" w:eastAsiaTheme="majorEastAsia" w:hAnsiTheme="majorHAnsi" w:cstheme="majorBidi"/>
+      <w:i/>
+      <w:iCs/>
+      <w:color w:val="2F5496" w:themeColor="accent1" w:themeShade="BF"/>
     </w:rPr>
   </w:style>
   <w:style w:type="character" w:default="1" w:styleId="Fuentedeprrafopredeter">
@@ -3073,7 +3248,6 @@
     </w:pPr>
     <w:rPr>
       <w:rFonts w:ascii="Myriad Pro" w:hAnsi="Myriad Pro"/>
-      <w:lang w:val="es-ES"/>
     </w:rPr>
   </w:style>
   <w:style w:type="character" w:customStyle="1" w:styleId="cuerpodetextobsicoCar">
@@ -3097,7 +3271,6 @@
       <w:rFonts w:ascii="Myriad Pro" w:hAnsi="Myriad Pro"/>
       <w:b/>
       <w:color w:val="5C89C7"/>
-      <w:lang w:val="es-ES"/>
     </w:rPr>
   </w:style>
   <w:style w:type="character" w:customStyle="1" w:styleId="SubttulonewCar">
@@ -3125,7 +3298,6 @@
       <w:color w:val="5C89C7"/>
       <w:sz w:val="24"/>
       <w:szCs w:val="24"/>
-      <w:lang w:val="es-ES"/>
     </w:rPr>
   </w:style>
   <w:style w:type="character" w:customStyle="1" w:styleId="TtulooencabezadoCar">
@@ -3152,7 +3324,6 @@
     <w:rPr>
       <w:rFonts w:ascii="Myriad Pro" w:hAnsi="Myriad Pro"/>
       <w:i/>
-      <w:lang w:val="es-ES"/>
     </w:rPr>
   </w:style>
   <w:style w:type="character" w:customStyle="1" w:styleId="resaltadosycitasCar">
@@ -3179,7 +3350,6 @@
     </w:pPr>
     <w:rPr>
       <w:rFonts w:ascii="Myriad Pro" w:hAnsi="Myriad Pro"/>
-      <w:lang w:val="es-ES"/>
     </w:rPr>
   </w:style>
   <w:style w:type="character" w:customStyle="1" w:styleId="ListasCar">
@@ -3250,15 +3420,11 @@
     <w:basedOn w:val="Normal"/>
     <w:link w:val="textoCar"/>
     <w:qFormat/>
-    <w:rsid w:val="002073E0"/>
-    <w:pPr>
-      <w:spacing w:before="120" w:after="120" w:line="360" w:lineRule="auto"/>
-      <w:jc w:val="right"/>
-    </w:pPr>
-    <w:rPr>
-      <w:rFonts w:ascii="Arial" w:hAnsi="Arial"/>
-      <w:sz w:val="24"/>
-      <w:szCs w:val="20"/>
+    <w:rsid w:val="00A875F9"/>
+    <w:rPr>
+      <w:rFonts w:ascii="Museo Sans 100" w:hAnsi="Museo Sans 100" w:cs="Museo Sans 100"/>
+      <w:color w:val="000000"/>
+      <w:lang w:val="es-ES_tradnl" w:eastAsia="es-ES_tradnl"/>
     </w:rPr>
   </w:style>
   <w:style w:type="paragraph" w:customStyle="1" w:styleId="resaltado">
@@ -3281,11 +3447,12 @@
   <w:style w:type="character" w:customStyle="1" w:styleId="textoCar">
     <w:name w:val="texto Car"/>
     <w:link w:val="texto"/>
-    <w:rsid w:val="002073E0"/>
-    <w:rPr>
-      <w:rFonts w:ascii="Arial" w:hAnsi="Arial"/>
-      <w:sz w:val="24"/>
-      <w:lang w:val="es-MX" w:eastAsia="en-US"/>
+    <w:rsid w:val="00A875F9"/>
+    <w:rPr>
+      <w:rFonts w:ascii="Museo Sans 100" w:hAnsi="Museo Sans 100" w:cs="Museo Sans 100"/>
+      <w:color w:val="000000"/>
+      <w:sz w:val="22"/>
+      <w:szCs w:val="22"/>
     </w:rPr>
   </w:style>
   <w:style w:type="paragraph" w:customStyle="1" w:styleId="cita">
@@ -3633,7 +3800,7 @@
       <w:bCs/>
       <w:sz w:val="28"/>
       <w:szCs w:val="28"/>
-      <w:lang w:val="es-ES" w:eastAsia="es-ES_tradnl"/>
+      <w:lang w:eastAsia="es-ES_tradnl"/>
     </w:rPr>
   </w:style>
   <w:style w:type="paragraph" w:styleId="TDC1">
@@ -3643,15 +3810,14 @@
     <w:autoRedefine/>
     <w:uiPriority w:val="39"/>
     <w:unhideWhenUsed/>
-    <w:rsid w:val="009B250F"/>
+    <w:rsid w:val="00A875F9"/>
     <w:pPr>
       <w:spacing w:before="120" w:after="0"/>
     </w:pPr>
     <w:rPr>
-      <w:rFonts w:asciiTheme="minorHAnsi" w:hAnsiTheme="minorHAnsi" w:cstheme="minorHAnsi"/>
+      <w:rFonts w:ascii="Museo Sans 300" w:hAnsi="Museo Sans 300" w:cstheme="minorHAnsi"/>
       <w:b/>
       <w:bCs/>
-      <w:i/>
       <w:iCs/>
       <w:sz w:val="24"/>
       <w:szCs w:val="24"/>
@@ -3665,14 +3831,13 @@
     <w:uiPriority w:val="39"/>
     <w:semiHidden/>
     <w:unhideWhenUsed/>
-    <w:rsid w:val="009B250F"/>
+    <w:rsid w:val="00A875F9"/>
     <w:pPr>
       <w:spacing w:before="120" w:after="0"/>
       <w:ind w:left="220"/>
     </w:pPr>
     <w:rPr>
-      <w:rFonts w:asciiTheme="minorHAnsi" w:hAnsiTheme="minorHAnsi" w:cstheme="minorHAnsi"/>
-      <w:b/>
+      <w:rFonts w:ascii="Museo Sans 300" w:hAnsi="Museo Sans 300" w:cstheme="minorHAnsi"/>
       <w:bCs/>
     </w:rPr>
   </w:style>
@@ -3684,13 +3849,13 @@
     <w:uiPriority w:val="39"/>
     <w:semiHidden/>
     <w:unhideWhenUsed/>
-    <w:rsid w:val="009B250F"/>
+    <w:rsid w:val="00A875F9"/>
     <w:pPr>
       <w:spacing w:after="0"/>
       <w:ind w:left="440"/>
     </w:pPr>
     <w:rPr>
-      <w:rFonts w:asciiTheme="minorHAnsi" w:hAnsiTheme="minorHAnsi" w:cstheme="minorHAnsi"/>
+      <w:rFonts w:ascii="Museo Sans 300" w:hAnsi="Museo Sans 300" w:cstheme="minorHAnsi"/>
       <w:sz w:val="20"/>
       <w:szCs w:val="20"/>
     </w:rPr>
@@ -3703,13 +3868,13 @@
     <w:uiPriority w:val="39"/>
     <w:semiHidden/>
     <w:unhideWhenUsed/>
-    <w:rsid w:val="009B250F"/>
+    <w:rsid w:val="00A875F9"/>
     <w:pPr>
       <w:spacing w:after="0"/>
       <w:ind w:left="660"/>
     </w:pPr>
     <w:rPr>
-      <w:rFonts w:asciiTheme="minorHAnsi" w:hAnsiTheme="minorHAnsi" w:cstheme="minorHAnsi"/>
+      <w:rFonts w:ascii="Museo Sans 300" w:hAnsi="Museo Sans 300" w:cstheme="minorHAnsi"/>
       <w:sz w:val="20"/>
       <w:szCs w:val="20"/>
     </w:rPr>
@@ -3824,6 +3989,53 @@
     <w:rPr>
       <w:color w:val="0563C1" w:themeColor="hyperlink"/>
       <w:u w:val="single"/>
+    </w:rPr>
+  </w:style>
+  <w:style w:type="character" w:customStyle="1" w:styleId="Ttulo2Car">
+    <w:name w:val="Título 2 Car"/>
+    <w:basedOn w:val="Fuentedeprrafopredeter"/>
+    <w:link w:val="Ttulo2"/>
+    <w:uiPriority w:val="9"/>
+    <w:semiHidden/>
+    <w:rsid w:val="00A875F9"/>
+    <w:rPr>
+      <w:rFonts w:asciiTheme="majorHAnsi" w:eastAsiaTheme="majorEastAsia" w:hAnsiTheme="majorHAnsi" w:cstheme="majorBidi"/>
+      <w:color w:val="2F5496" w:themeColor="accent1" w:themeShade="BF"/>
+      <w:sz w:val="26"/>
+      <w:szCs w:val="26"/>
+      <w:lang w:val="es-MX" w:eastAsia="en-US"/>
+    </w:rPr>
+  </w:style>
+  <w:style w:type="character" w:customStyle="1" w:styleId="Ttulo3Car">
+    <w:name w:val="Título 3 Car"/>
+    <w:basedOn w:val="Fuentedeprrafopredeter"/>
+    <w:link w:val="Ttulo3"/>
+    <w:uiPriority w:val="9"/>
+    <w:semiHidden/>
+    <w:rsid w:val="00A875F9"/>
+    <w:rPr>
+      <w:rFonts w:asciiTheme="majorHAnsi" w:eastAsiaTheme="majorEastAsia" w:hAnsiTheme="majorHAnsi" w:cstheme="majorBidi"/>
+      <w:color w:val="1F3763" w:themeColor="accent1" w:themeShade="7F"/>
+      <w:sz w:val="24"/>
+      <w:szCs w:val="24"/>
+      <w:lang w:val="es-MX" w:eastAsia="en-US"/>
+    </w:rPr>
+  </w:style>
+  <w:style w:type="character" w:customStyle="1" w:styleId="Ttulo4Car">
+    <w:name w:val="Título 4 Car"/>
+    <w:basedOn w:val="Fuentedeprrafopredeter"/>
+    <w:link w:val="Ttulo4"/>
+    <w:uiPriority w:val="9"/>
+    <w:semiHidden/>
+    <w:rsid w:val="00A875F9"/>
+    <w:rPr>
+      <w:rFonts w:asciiTheme="majorHAnsi" w:eastAsiaTheme="majorEastAsia" w:hAnsiTheme="majorHAnsi" w:cstheme="majorBidi"/>
+      <w:i/>
+      <w:iCs/>
+      <w:color w:val="2F5496" w:themeColor="accent1" w:themeShade="BF"/>
+      <w:sz w:val="22"/>
+      <w:szCs w:val="22"/>
+      <w:lang w:val="es-MX" w:eastAsia="en-US"/>
     </w:rPr>
   </w:style>
 </w:styles>
@@ -4130,7 +4342,7 @@
 </file>
 
 <file path=customXml/itemProps1.xml><?xml version="1.0" encoding="utf-8"?>
-<ds:datastoreItem xmlns:ds="http://schemas.openxmlformats.org/officeDocument/2006/customXml" ds:itemID="{4E710070-F10D-C24A-97D9-796F4E1B1C99}">
+<ds:datastoreItem xmlns:ds="http://schemas.openxmlformats.org/officeDocument/2006/customXml" ds:itemID="{92E25341-AC90-FD4B-A76B-588A04B6FA29}">
   <ds:schemaRefs>
     <ds:schemaRef ds:uri="http://schemas.openxmlformats.org/officeDocument/2006/bibliography"/>
   </ds:schemaRefs>

</xml_diff>

<commit_message>
Working on 3rd paragraph, adding bibliographic citation 1
</commit_message>
<xml_diff>
--- a/Mi Tesis.docx
+++ b/Mi Tesis.docx
@@ -563,7 +563,6 @@
         <w:rPr>
           <w:b/>
         </w:rPr>
-        <w:lastRenderedPageBreak/>
         <w:t>DEDICATORIA</w:t>
       </w:r>
     </w:p>
@@ -736,7 +735,6 @@
           <w:rFonts w:ascii="Museo Sans 900" w:hAnsi="Museo Sans 900"/>
           <w:b/>
         </w:rPr>
-        <w:lastRenderedPageBreak/>
         <w:t>AGRADECIMIENTOS</w:t>
       </w:r>
     </w:p>
@@ -1313,54 +1311,12 @@
     </w:p>
     <w:p>
       <w:pPr>
-        <w:pStyle w:val="texto"/>
-      </w:pPr>
-    </w:p>
-    <w:p>
-      <w:pPr>
-        <w:pStyle w:val="texto"/>
-      </w:pPr>
-    </w:p>
-    <w:p>
-      <w:pPr>
-        <w:pStyle w:val="texto"/>
-      </w:pPr>
-    </w:p>
-    <w:p>
-      <w:pPr>
-        <w:pStyle w:val="texto"/>
-      </w:pPr>
-    </w:p>
-    <w:p>
-      <w:pPr>
-        <w:pStyle w:val="texto"/>
-      </w:pPr>
-    </w:p>
-    <w:p>
-      <w:pPr>
-        <w:pStyle w:val="texto"/>
-      </w:pPr>
-    </w:p>
-    <w:p>
-      <w:pPr>
-        <w:pStyle w:val="texto"/>
-      </w:pPr>
-    </w:p>
-    <w:p>
-      <w:pPr>
-        <w:pStyle w:val="texto"/>
-      </w:pPr>
-    </w:p>
-    <w:p>
-      <w:pPr>
         <w:pStyle w:val="Ttulo1"/>
       </w:pPr>
-      <w:bookmarkStart w:id="2" w:name="_Toc522189431"/>
       <w:r>
         <w:lastRenderedPageBreak/>
-        <w:t>Introduccion</w:t>
-      </w:r>
-      <w:bookmarkEnd w:id="2"/>
+        <w:t>Introducción</w:t>
+      </w:r>
     </w:p>
     <w:p>
       <w:pPr>
@@ -1465,6 +1421,9 @@
       <w:pPr>
         <w:pStyle w:val="texto"/>
         <w:jc w:val="both"/>
+        <w:rPr>
+          <w:lang w:val="es-ES"/>
+        </w:rPr>
       </w:pPr>
       <w:r>
         <w:t xml:space="preserve">EL estudio de la IA se divide en varias ramas dentro de las que se encuentra el Aprendizaje Automático (Machine Learning, ML, por sus siglas en inglés) en la que se incluye el desarrollo de algoritmos y técnicas </w:t>
@@ -1475,8 +1434,243 @@
       <w:r>
         <w:t xml:space="preserve">. </w:t>
       </w:r>
-      <w:bookmarkStart w:id="3" w:name="_GoBack"/>
-      <w:bookmarkEnd w:id="3"/>
+      <w:r>
+        <w:t>E</w:t>
+      </w:r>
+      <w:r>
+        <w:rPr>
+          <w:lang w:val="es-ES"/>
+        </w:rPr>
+        <w:t>n</w:t>
+      </w:r>
+      <w:r>
+        <w:rPr>
+          <w:lang w:val="es-ES"/>
+        </w:rPr>
+        <w:t xml:space="preserve">tre </w:t>
+      </w:r>
+      <w:r>
+        <w:rPr>
+          <w:lang w:val="es-ES"/>
+        </w:rPr>
+        <w:t xml:space="preserve">sus </w:t>
+      </w:r>
+      <w:r>
+        <w:rPr>
+          <w:lang w:val="es-ES"/>
+        </w:rPr>
+        <w:t>aplicaciones</w:t>
+      </w:r>
+      <w:r>
+        <w:rPr>
+          <w:lang w:val="es-ES"/>
+        </w:rPr>
+        <w:t xml:space="preserve"> se encuentra</w:t>
+      </w:r>
+      <w:r>
+        <w:rPr>
+          <w:lang w:val="es-ES"/>
+        </w:rPr>
+        <w:t>n</w:t>
+      </w:r>
+      <w:r>
+        <w:rPr>
+          <w:lang w:val="es-ES"/>
+        </w:rPr>
+        <w:t xml:space="preserve"> sistemas de clasificación de imágenes</w:t>
+      </w:r>
+      <w:r>
+        <w:rPr>
+          <w:lang w:val="es-ES"/>
+        </w:rPr>
+        <w:t xml:space="preserve">, </w:t>
+      </w:r>
+      <w:r>
+        <w:rPr>
+          <w:lang w:val="es-ES"/>
+        </w:rPr>
+        <w:t>sistemas de inferencia</w:t>
+      </w:r>
+      <w:r>
+        <w:rPr>
+          <w:lang w:val="es-ES"/>
+        </w:rPr>
+        <w:t>, modelos p</w:t>
+      </w:r>
+      <w:r>
+        <w:rPr>
+          <w:lang w:val="es-ES"/>
+        </w:rPr>
+        <w:t>redi</w:t>
+      </w:r>
+      <w:r>
+        <w:rPr>
+          <w:lang w:val="es-ES"/>
+        </w:rPr>
+        <w:t xml:space="preserve">ctivos y </w:t>
+      </w:r>
+      <w:r>
+        <w:rPr>
+          <w:lang w:val="es-ES"/>
+        </w:rPr>
+        <w:t>probabilísticos</w:t>
+      </w:r>
+      <w:r>
+        <w:rPr>
+          <w:lang w:val="es-ES"/>
+        </w:rPr>
+        <w:t xml:space="preserve">, </w:t>
+      </w:r>
+      <w:r>
+        <w:rPr>
+          <w:lang w:val="es-ES"/>
+        </w:rPr>
+        <w:t>procesamiento de voz y reconocimiento de escritura</w:t>
+      </w:r>
+      <w:r>
+        <w:rPr>
+          <w:lang w:val="es-ES"/>
+        </w:rPr>
+        <w:t xml:space="preserve">, motores de </w:t>
+      </w:r>
+      <w:r>
+        <w:rPr>
+          <w:lang w:val="es-ES"/>
+        </w:rPr>
+        <w:t>búsqueda, análisis de mercado, sistemas de toma de decisiones en di</w:t>
+      </w:r>
+      <w:r>
+        <w:rPr>
+          <w:lang w:val="es-ES"/>
+        </w:rPr>
+        <w:t>agnósticos médicos y muchas otra</w:t>
+      </w:r>
+      <w:r>
+        <w:rPr>
+          <w:lang w:val="es-ES"/>
+        </w:rPr>
+        <w:t xml:space="preserve">s. </w:t>
+      </w:r>
+      <w:r>
+        <w:rPr>
+          <w:lang w:val="es-ES"/>
+        </w:rPr>
+        <w:t>Para su funcionamiento es necesario el análisis de grandes volúmenes de datos para lo cu</w:t>
+      </w:r>
+      <w:r>
+        <w:rPr>
+          <w:lang w:val="es-ES"/>
+        </w:rPr>
+        <w:t xml:space="preserve">al se utilizan distintos tipos de algoritmos </w:t>
+      </w:r>
+      <w:r>
+        <w:rPr>
+          <w:lang w:val="es-ES"/>
+        </w:rPr>
+        <w:t xml:space="preserve">en función a su </w:t>
+      </w:r>
+      <w:r>
+        <w:rPr>
+          <w:lang w:val="es-ES"/>
+        </w:rPr>
+        <w:t xml:space="preserve">funcionamiento </w:t>
+      </w:r>
+      <w:r>
+        <w:rPr>
+          <w:lang w:val="es-ES"/>
+        </w:rPr>
+        <w:t xml:space="preserve">que se clasifican en su mayoría como aprendizaje supervisado, no supervisado y </w:t>
+      </w:r>
+      <w:r>
+        <w:rPr>
+          <w:lang w:val="es-ES"/>
+        </w:rPr>
+        <w:t xml:space="preserve">semisupervisado. </w:t>
+      </w:r>
+      <w:r>
+        <w:rPr>
+          <w:lang w:val="es-ES"/>
+        </w:rPr>
+        <w:t>En el aprendizaje supervisado la información</w:t>
+      </w:r>
+      <w:r>
+        <w:rPr>
+          <w:lang w:val="es-ES"/>
+        </w:rPr>
+        <w:t xml:space="preserve"> que se utiliza está</w:t>
+      </w:r>
+      <w:r>
+        <w:rPr>
+          <w:lang w:val="es-ES"/>
+        </w:rPr>
+        <w:t xml:space="preserve"> previamente clasi</w:t>
+      </w:r>
+      <w:r>
+        <w:rPr>
+          <w:lang w:val="es-ES"/>
+        </w:rPr>
+        <w:t>ficada y se conoce la categoría</w:t>
+      </w:r>
+      <w:r>
+        <w:rPr>
+          <w:lang w:val="es-ES"/>
+        </w:rPr>
+        <w:t xml:space="preserve"> a la que pertenece cada ejemplo</w:t>
+      </w:r>
+      <w:r>
+        <w:rPr>
+          <w:lang w:val="es-ES"/>
+        </w:rPr>
+        <w:t xml:space="preserve"> </w:t>
+      </w:r>
+      <w:r>
+        <w:rPr>
+          <w:rStyle w:val="Refdenotaalpie"/>
+          <w:lang w:val="es-ES"/>
+        </w:rPr>
+        <w:fldChar w:fldCharType="begin" w:fldLock="1"/>
+      </w:r>
+      <w:r>
+        <w:rPr>
+          <w:lang w:val="es-ES"/>
+        </w:rPr>
+        <w:instrText>ADDIN CSL_CITATION {"citationItems":[{"id":"ITEM-1","itemData":{"abstract":"El aprendizaje automático es una rama de la Inteligencia Artificial, la cual se encarga del estudio de los algoritmos que permiten a las computadoras aprender a partir de experiencia previa. Los algoritmos de clasificación tradicionales emplean solamente ejemplos etiquetados en el proceso de entrenamiento. Sin embargo, en la realidad la obtención de ejemplos etiquetados es una tarea costosa y muchas veces la tarea de etiquetado de datos requiere del esfuerzo de humanos experimentados. El aprendizaje activo es el área de estudio que tiene como principal hipótesis que si el algoritmo de aprendizaje tiene la oportunidad de elegir los datos desde donde aprende, entonces este tendrá una mejor precisión con un menor costo de entrenamiento. Un framework en el área de las ciencias de la computación es un conjunto de técnicas y herramientas que permiten el desarrollo de algún producto, abstrayendo y facilitando el desarrollo de ciertas tareas según el dominio para el cual está construido. Actualmente en el área del aprendizaje automático existen frameworks que apoyan el proceso de experimentación y desarrollo de nuevos algoritmos. Sin embargo, los mismos están restringidos solamente al área del aprendizaje supervisado y no supervisado clásico. En la presente investigación se propone un framework para el desarrollo de algoritmos con aprendizaje activo. Se analizan los elementos que integran al aprendizaje activo. Se aplican patrones de diseño y se diseña la estructura del framework. Son analizados casos de estudio haciendo uso del framework propuesto y por último se realiza un estudio de sostenibilidad.","author":[{"dropping-particle":"","family":"Pérez Perdomo","given":"Eduardo","non-dropping-particle":"","parse-names":false,"suffix":""},{"dropping-particle":"","family":"Pupo Reyes","given":"Oscar","non-dropping-particle":"","parse-names":false,"suffix":""}],"id":"ITEM-1","issued":{"date-parts":[["2013"]]},"number-of-pages":"113","publisher":"Universidad de Holguín “Oscar Lucero Moya”","title":"PROPUESTA DE UN FRAMEWORK PARA","type":"thesis"},"uris":["http://www.mendeley.com/documents/?uuid=6f234d4e-c028-4275-95e7-6f1f912b08c7"]}],"mendeley":{"formattedCitation":"(Pérez Perdomo &amp; Pupo Reyes, 2013)","plainTextFormattedCitation":"(Pérez Perdomo &amp; Pupo Reyes, 2013)","previouslyFormattedCitation":"[1]"},"properties":{"noteIndex":0},"schema":"https://github.com/citation-style-language/schema/raw/master/csl-citation.json"}</w:instrText>
+      </w:r>
+      <w:r>
+        <w:rPr>
+          <w:rStyle w:val="Refdenotaalpie"/>
+          <w:lang w:val="es-ES"/>
+        </w:rPr>
+        <w:fldChar w:fldCharType="separate"/>
+      </w:r>
+      <w:r>
+        <w:rPr>
+          <w:noProof/>
+          <w:lang w:val="es-ES"/>
+        </w:rPr>
+        <w:t>(Pérez Perdomo &amp; Pupo Reyes, 2013)</w:t>
+      </w:r>
+      <w:r>
+        <w:rPr>
+          <w:rStyle w:val="Refdenotaalpie"/>
+          <w:lang w:val="es-ES"/>
+        </w:rPr>
+        <w:fldChar w:fldCharType="end"/>
+      </w:r>
+      <w:r>
+        <w:rPr>
+          <w:lang w:val="es-ES"/>
+        </w:rPr>
+        <w:t xml:space="preserve">. </w:t>
+      </w:r>
+      <w:r>
+        <w:rPr>
+          <w:lang w:val="es-ES"/>
+        </w:rPr>
+        <w:t xml:space="preserve">En el aprendizaje no supervisado el modelo se entrena a partir de casos </w:t>
+      </w:r>
+      <w:bookmarkStart w:id="2" w:name="_GoBack"/>
+      <w:bookmarkEnd w:id="2"/>
     </w:p>
     <w:p>
       <w:pPr>
@@ -3420,10 +3614,11 @@
     <w:basedOn w:val="Normal"/>
     <w:link w:val="textoCar"/>
     <w:qFormat/>
-    <w:rsid w:val="00A875F9"/>
+    <w:rsid w:val="00E50E78"/>
     <w:rPr>
       <w:rFonts w:ascii="Museo Sans 100" w:hAnsi="Museo Sans 100" w:cs="Museo Sans 100"/>
       <w:color w:val="000000"/>
+      <w:sz w:val="24"/>
       <w:lang w:val="es-ES_tradnl" w:eastAsia="es-ES_tradnl"/>
     </w:rPr>
   </w:style>
@@ -3447,11 +3642,11 @@
   <w:style w:type="character" w:customStyle="1" w:styleId="textoCar">
     <w:name w:val="texto Car"/>
     <w:link w:val="texto"/>
-    <w:rsid w:val="00A875F9"/>
+    <w:rsid w:val="00E50E78"/>
     <w:rPr>
       <w:rFonts w:ascii="Museo Sans 100" w:hAnsi="Museo Sans 100" w:cs="Museo Sans 100"/>
       <w:color w:val="000000"/>
-      <w:sz w:val="22"/>
+      <w:sz w:val="24"/>
       <w:szCs w:val="22"/>
     </w:rPr>
   </w:style>
@@ -4342,7 +4537,7 @@
 </file>
 
 <file path=customXml/itemProps1.xml><?xml version="1.0" encoding="utf-8"?>
-<ds:datastoreItem xmlns:ds="http://schemas.openxmlformats.org/officeDocument/2006/customXml" ds:itemID="{92E25341-AC90-FD4B-A76B-588A04B6FA29}">
+<ds:datastoreItem xmlns:ds="http://schemas.openxmlformats.org/officeDocument/2006/customXml" ds:itemID="{2DBE744D-2744-C945-843B-5A01B1A21557}">
   <ds:schemaRefs>
     <ds:schemaRef ds:uri="http://schemas.openxmlformats.org/officeDocument/2006/bibliography"/>
   </ds:schemaRefs>

</xml_diff>

<commit_message>
Working on 6th paragraph of introduction
</commit_message>
<xml_diff>
--- a/Mi Tesis.docx
+++ b/Mi Tesis.docx
@@ -2157,17 +2157,28 @@
         <w:rPr>
           <w:lang w:val="es-ES"/>
         </w:rPr>
-        <w:t xml:space="preserve"> For Active Learning (JCLAL por sus siglas en inglés) </w:t>
-      </w:r>
-      <w:r>
-        <w:rPr>
-          <w:rFonts w:ascii="Calibri Light" w:hAnsi="Calibri Light" w:cs="Calibri Light"/>
-          <w:lang w:val="es-ES"/>
-        </w:rPr>
-        <w:t>﻿</w:t>
+        <w:t xml:space="preserve"> For Active Learning (JCLAL por sus siglas en inglés)</w:t>
+      </w:r>
+      <w:r>
+        <w:rPr>
+          <w:lang w:val="es-ES"/>
+        </w:rPr>
+        <w:t xml:space="preserve"> el cual </w:t>
       </w:r>
       <w:bookmarkStart w:id="4" w:name="_GoBack"/>
       <w:bookmarkEnd w:id="4"/>
+      <w:r>
+        <w:rPr>
+          <w:lang w:val="es-ES"/>
+        </w:rPr>
+        <w:t xml:space="preserve">posee </w:t>
+      </w:r>
+      <w:r>
+        <w:rPr>
+          <w:lang w:val="es-ES"/>
+        </w:rPr>
+        <w:t>una GUI (del ingles Graphic User Interface, Interfaz Grafica de Usuario) que permite a los investigadores con poca experiencia en el trabajo con el framework configurar y realizar experimentos de AL</w:t>
+      </w:r>
     </w:p>
     <w:p>
       <w:pPr>
@@ -5094,7 +5105,7 @@
 </file>
 
 <file path=customXml/itemProps1.xml><?xml version="1.0" encoding="utf-8"?>
-<ds:datastoreItem xmlns:ds="http://schemas.openxmlformats.org/officeDocument/2006/customXml" ds:itemID="{BA412E14-C899-1D45-A6DD-D042F820D49B}">
+<ds:datastoreItem xmlns:ds="http://schemas.openxmlformats.org/officeDocument/2006/customXml" ds:itemID="{27D6145F-0210-7F4D-976E-EF2446931C51}">
   <ds:schemaRefs>
     <ds:schemaRef ds:uri="http://schemas.openxmlformats.org/officeDocument/2006/bibliography"/>
   </ds:schemaRefs>

</xml_diff>